<commit_message>
More about *args and **kwargs
</commit_message>
<xml_diff>
--- a/Python Decorators/Decorator information.docx
+++ b/Python Decorators/Decorator information.docx
@@ -123,9 +123,8 @@
           <w:sz w:val="16"/>
           <w:szCs w:val="16"/>
         </w:rPr>
-        <w:t xml:space="preserve">Decorators are a way to dynamically alter the functionality of you </w:t>
-      </w:r>
-      <w:proofErr w:type="spellStart"/>
+        <w:t xml:space="preserve">Decorators are a way to dynamically </w:t>
+      </w:r>
       <w:r>
         <w:rPr>
           <w:rFonts w:ascii="Consolas" w:eastAsia="Times New Roman" w:hAnsi="Consolas" w:cs="Courier New"/>
@@ -133,7 +132,7 @@
           <w:sz w:val="16"/>
           <w:szCs w:val="16"/>
         </w:rPr>
-        <w:t>functions.</w:t>
+        <w:t>add to</w:t>
       </w:r>
       <w:r>
         <w:rPr>
@@ -142,9 +141,8 @@
           <w:sz w:val="16"/>
           <w:szCs w:val="16"/>
         </w:rPr>
-        <w:t>So</w:t>
-      </w:r>
-      <w:proofErr w:type="spellEnd"/>
+        <w:t xml:space="preserve"> the functionality of you functions.</w:t>
+      </w:r>
       <w:r>
         <w:rPr>
           <w:rFonts w:ascii="Consolas" w:eastAsia="Times New Roman" w:hAnsi="Consolas" w:cs="Courier New"/>
@@ -152,7 +150,16 @@
           <w:sz w:val="16"/>
           <w:szCs w:val="16"/>
         </w:rPr>
-        <w:t xml:space="preserve"> for example, if you wanted to log information when a function is run, you could use a decorator to add this functionality without modifying the source of your function</w:t>
+        <w:t xml:space="preserve"> </w:t>
+      </w:r>
+      <w:r>
+        <w:rPr>
+          <w:rFonts w:ascii="Consolas" w:eastAsia="Times New Roman" w:hAnsi="Consolas" w:cs="Courier New"/>
+          <w:color w:val="C678DD"/>
+          <w:sz w:val="16"/>
+          <w:szCs w:val="16"/>
+        </w:rPr>
+        <w:t>So for example, if you wanted to log information when a function is run, you could use a decorator to add this functionality without modifying the source of your function</w:t>
       </w:r>
     </w:p>
     <w:p>
@@ -221,8 +228,9 @@
           <w:sz w:val="16"/>
           <w:szCs w:val="16"/>
         </w:rPr>
-        <w:t xml:space="preserve">Decorators in python are a bit trippy but if you pay attention they will make sense. Here below we are </w:t>
-      </w:r>
+        <w:t xml:space="preserve">Decorators in python are a bit trippy but if you pay </w:t>
+      </w:r>
+      <w:proofErr w:type="spellStart"/>
       <w:r>
         <w:rPr>
           <w:rFonts w:ascii="Consolas" w:eastAsia="Times New Roman" w:hAnsi="Consolas" w:cs="Courier New"/>
@@ -230,9 +238,9 @@
           <w:sz w:val="16"/>
           <w:szCs w:val="16"/>
         </w:rPr>
-        <w:t xml:space="preserve">describing some basic information about them and showing you some real world examples where they could be </w:t>
-      </w:r>
-      <w:proofErr w:type="spellStart"/>
+        <w:t>atention</w:t>
+      </w:r>
+      <w:proofErr w:type="spellEnd"/>
       <w:r>
         <w:rPr>
           <w:rFonts w:ascii="Consolas" w:eastAsia="Times New Roman" w:hAnsi="Consolas" w:cs="Courier New"/>
@@ -240,9 +248,8 @@
           <w:sz w:val="16"/>
           <w:szCs w:val="16"/>
         </w:rPr>
-        <w:t>implemented.The</w:t>
-      </w:r>
-      <w:proofErr w:type="spellEnd"/>
+        <w:t xml:space="preserve"> they will make sense. Here below we are </w:t>
+      </w:r>
       <w:r>
         <w:rPr>
           <w:rFonts w:ascii="Consolas" w:eastAsia="Times New Roman" w:hAnsi="Consolas" w:cs="Courier New"/>
@@ -250,7 +257,25 @@
           <w:sz w:val="16"/>
           <w:szCs w:val="16"/>
         </w:rPr>
-        <w:t xml:space="preserve"> information from this document was taken from Corey Schafer’s </w:t>
+        <w:t>describing some basic information about them and showing you some real world examples where they could be implemented.</w:t>
+      </w:r>
+      <w:r>
+        <w:rPr>
+          <w:rFonts w:ascii="Consolas" w:eastAsia="Times New Roman" w:hAnsi="Consolas" w:cs="Courier New"/>
+          <w:color w:val="C678DD"/>
+          <w:sz w:val="16"/>
+          <w:szCs w:val="16"/>
+        </w:rPr>
+        <w:t xml:space="preserve"> </w:t>
+      </w:r>
+      <w:r>
+        <w:rPr>
+          <w:rFonts w:ascii="Consolas" w:eastAsia="Times New Roman" w:hAnsi="Consolas" w:cs="Courier New"/>
+          <w:color w:val="C678DD"/>
+          <w:sz w:val="16"/>
+          <w:szCs w:val="16"/>
+        </w:rPr>
+        <w:t xml:space="preserve">The information from this document was taken from Corey Schafer’s </w:t>
       </w:r>
       <w:proofErr w:type="spellStart"/>
       <w:r>
@@ -1046,26 +1071,6 @@
           <w:sz w:val="16"/>
           <w:szCs w:val="16"/>
         </w:rPr>
-        <w:t>new_func</w:t>
-      </w:r>
-      <w:proofErr w:type="spellEnd"/>
-      <w:r>
-        <w:rPr>
-          <w:rFonts w:ascii="Consolas" w:eastAsia="Times New Roman" w:hAnsi="Consolas" w:cs="Courier New"/>
-          <w:color w:val="5C6370"/>
-          <w:sz w:val="16"/>
-          <w:szCs w:val="16"/>
-        </w:rPr>
-        <w:t xml:space="preserve"> = </w:t>
-      </w:r>
-      <w:proofErr w:type="spellStart"/>
-      <w:r>
-        <w:rPr>
-          <w:rFonts w:ascii="Consolas" w:eastAsia="Times New Roman" w:hAnsi="Consolas" w:cs="Courier New"/>
-          <w:color w:val="5C6370"/>
-          <w:sz w:val="16"/>
-          <w:szCs w:val="16"/>
-        </w:rPr>
         <w:t>decorator_function</w:t>
       </w:r>
       <w:proofErr w:type="spellEnd"/>
@@ -2250,6 +2255,54 @@
         </w:rPr>
         <w:t>)</w:t>
       </w:r>
+    </w:p>
+    <w:p>
+      <w:pPr>
+        <w:rPr>
+          <w:sz w:val="12"/>
+          <w:szCs w:val="12"/>
+        </w:rPr>
+      </w:pPr>
+    </w:p>
+    <w:p>
+      <w:pPr>
+        <w:rPr>
+          <w:sz w:val="12"/>
+          <w:szCs w:val="12"/>
+        </w:rPr>
+      </w:pPr>
+    </w:p>
+    <w:p>
+      <w:pPr>
+        <w:rPr>
+          <w:sz w:val="12"/>
+          <w:szCs w:val="12"/>
+        </w:rPr>
+      </w:pPr>
+    </w:p>
+    <w:p>
+      <w:pPr>
+        <w:rPr>
+          <w:sz w:val="12"/>
+          <w:szCs w:val="12"/>
+        </w:rPr>
+      </w:pPr>
+    </w:p>
+    <w:p>
+      <w:pPr>
+        <w:rPr>
+          <w:sz w:val="12"/>
+          <w:szCs w:val="12"/>
+        </w:rPr>
+      </w:pPr>
+    </w:p>
+    <w:p>
+      <w:pPr>
+        <w:rPr>
+          <w:sz w:val="12"/>
+          <w:szCs w:val="12"/>
+        </w:rPr>
+      </w:pPr>
     </w:p>
     <w:p>
       <w:pPr>
@@ -2277,6 +2330,7 @@
           <w:sz w:val="16"/>
           <w:szCs w:val="16"/>
         </w:rPr>
+        <w:lastRenderedPageBreak/>
         <w:t>Example output of our .log file :</w:t>
       </w:r>
     </w:p>
@@ -2295,7 +2349,6 @@
         <w:rPr>
           <w:noProof/>
         </w:rPr>
-        <w:lastRenderedPageBreak/>
         <w:drawing>
           <wp:inline distT="0" distB="0" distL="0" distR="0" wp14:anchorId="2A5E236C" wp14:editId="35609BA8">
             <wp:extent cx="2505075" cy="1648907"/>
@@ -3659,26 +3712,8 @@
           <w:szCs w:val="18"/>
         </w:rPr>
       </w:pPr>
-      <w:proofErr w:type="spellStart"/>
-      <w:r>
-        <w:rPr>
-          <w:rFonts w:ascii="Consolas" w:hAnsi="Consolas"/>
-          <w:color w:val="D19A66"/>
-          <w:sz w:val="18"/>
-          <w:szCs w:val="18"/>
-        </w:rPr>
-        <w:t>New_function</w:t>
-      </w:r>
-      <w:proofErr w:type="spellEnd"/>
-      <w:r>
-        <w:rPr>
-          <w:rFonts w:ascii="Consolas" w:hAnsi="Consolas"/>
-          <w:color w:val="D19A66"/>
-          <w:sz w:val="18"/>
-          <w:szCs w:val="18"/>
-        </w:rPr>
-        <w:t xml:space="preserve"> = </w:t>
-      </w:r>
+      <w:bookmarkStart w:id="0" w:name="_GoBack"/>
+      <w:bookmarkEnd w:id="0"/>
       <w:proofErr w:type="spellStart"/>
       <w:r>
         <w:rPr>
@@ -3924,7 +3959,6 @@
           <w:sz w:val="18"/>
           <w:szCs w:val="18"/>
         </w:rPr>
-        <w:lastRenderedPageBreak/>
         <w:t>Hello world!</w:t>
       </w:r>
     </w:p>
@@ -4925,8 +4959,19 @@
           <w:sz w:val="12"/>
           <w:szCs w:val="12"/>
         </w:rPr>
-        <w:t>() has args</w:t>
-      </w:r>
+        <w:t xml:space="preserve">() has </w:t>
+      </w:r>
+      <w:proofErr w:type="spellStart"/>
+      <w:r>
+        <w:rPr>
+          <w:rFonts w:ascii="Consolas" w:hAnsi="Consolas"/>
+          <w:color w:val="ABB2BF"/>
+          <w:sz w:val="12"/>
+          <w:szCs w:val="12"/>
+        </w:rPr>
+        <w:t>args</w:t>
+      </w:r>
+      <w:proofErr w:type="spellEnd"/>
       <w:r>
         <w:rPr>
           <w:rFonts w:ascii="Consolas" w:hAnsi="Consolas"/>
@@ -5651,7 +5696,6 @@
         <w:pStyle w:val="Heading3"/>
       </w:pPr>
       <w:r>
-        <w:lastRenderedPageBreak/>
         <w:t>The workaround</w:t>
       </w:r>
     </w:p>
@@ -6142,18 +6186,7 @@
           <w:sz w:val="22"/>
           <w:szCs w:val="22"/>
         </w:rPr>
-        <w:t>(</w:t>
-      </w:r>
-      <w:bookmarkStart w:id="0" w:name="_GoBack"/>
-      <w:bookmarkEnd w:id="0"/>
-      <w:r>
-        <w:rPr>
-          <w:rFonts w:ascii="Consolas" w:hAnsi="Consolas"/>
-          <w:color w:val="D19A66"/>
-          <w:sz w:val="22"/>
-          <w:szCs w:val="22"/>
-        </w:rPr>
-        <w:t>)</w:t>
+        <w:t>()</w:t>
       </w:r>
       <w:r>
         <w:rPr>

</xml_diff>